<commit_message>
Remove undergrad stuff. Remove New Perspectives mention
</commit_message>
<xml_diff>
--- a/CV.docx
+++ b/CV.docx
@@ -412,33 +412,35 @@
           <w:rFonts w:ascii="Times New Roman" w:hAnsi="Times New Roman"/>
           <w:sz w:val="24"/>
         </w:rPr>
-        <w:t>B.S. Honors physics, minor in mathematics. University of Michigan,                                         May 2007</w:t>
-      </w:r>
-    </w:p>
-    <w:p>
-      <w:pPr>
-        <w:pStyle w:val="Standard"/>
-        <w:tabs>
-          <w:tab w:val="right" w:pos="9360"/>
-        </w:tabs>
-        <w:spacing w:line="360" w:lineRule="auto"/>
-        <w:rPr>
-          <w:rFonts w:ascii="Times New Roman" w:hAnsi="Times New Roman"/>
-        </w:rPr>
-      </w:pPr>
-      <w:r>
-        <w:rPr>
-          <w:rFonts w:ascii="Times New Roman" w:hAnsi="Times New Roman"/>
-          <w:sz w:val="24"/>
-        </w:rPr>
-        <w:t xml:space="preserve">Ann Arbor MI  </w:t>
-      </w:r>
-      <w:r>
-        <w:rPr>
-          <w:rFonts w:ascii="Times New Roman" w:hAnsi="Times New Roman"/>
-          <w:sz w:val="24"/>
-        </w:rPr>
-        <w:tab/>
+        <w:t>B.S. Honors physics, minor in mathematics. University of Michigan,</w:t>
+      </w:r>
+      <w:r>
+        <w:rPr>
+          <w:rFonts w:ascii="Times New Roman" w:hAnsi="Times New Roman"/>
+          <w:sz w:val="24"/>
+        </w:rPr>
+        <w:t xml:space="preserve"> Ann Arbor MI.</w:t>
+      </w:r>
+      <w:r>
+        <w:rPr>
+          <w:rFonts w:ascii="Times New Roman" w:hAnsi="Times New Roman"/>
+          <w:sz w:val="24"/>
+        </w:rPr>
+        <w:t xml:space="preserve">         </w:t>
+      </w:r>
+      <w:r>
+        <w:rPr>
+          <w:rFonts w:ascii="Times New Roman" w:hAnsi="Times New Roman"/>
+          <w:sz w:val="24"/>
+        </w:rPr>
+        <w:t xml:space="preserve">    </w:t>
+      </w:r>
+      <w:r>
+        <w:rPr>
+          <w:rFonts w:ascii="Times New Roman" w:hAnsi="Times New Roman"/>
+          <w:sz w:val="24"/>
+        </w:rPr>
+        <w:t>May 2007</w:t>
       </w:r>
     </w:p>
     <w:p>
@@ -773,7 +775,21 @@
           <w:rFonts w:ascii="Times New Roman" w:hAnsi="Times New Roman"/>
           <w:sz w:val="24"/>
         </w:rPr>
-        <w:t>Co-convenener of Data Management and Production group.</w:t>
+        <w:t>Co-</w:t>
+      </w:r>
+      <w:r>
+        <w:rPr>
+          <w:rFonts w:ascii="Times New Roman" w:hAnsi="Times New Roman"/>
+          <w:sz w:val="24"/>
+        </w:rPr>
+        <w:t>convener</w:t>
+      </w:r>
+      <w:r>
+        <w:rPr>
+          <w:rFonts w:ascii="Times New Roman" w:hAnsi="Times New Roman"/>
+          <w:sz w:val="24"/>
+        </w:rPr>
+        <w:t xml:space="preserve"> of Data Management and Production group.</w:t>
       </w:r>
     </w:p>
     <w:p>
@@ -794,7 +810,21 @@
           <w:rFonts w:ascii="Times New Roman" w:hAnsi="Times New Roman"/>
           <w:sz w:val="24"/>
         </w:rPr>
-        <w:t xml:space="preserve">Responsible for the production of Monte Carlo simulation samples (MC) for the entire MicroBooNE experminet. </w:t>
+        <w:t xml:space="preserve">Responsible for the production of Monte Carlo simulation samples (MC) for the entire MicroBooNE </w:t>
+      </w:r>
+      <w:r>
+        <w:rPr>
+          <w:rFonts w:ascii="Times New Roman" w:hAnsi="Times New Roman"/>
+          <w:sz w:val="24"/>
+        </w:rPr>
+        <w:t>experiment</w:t>
+      </w:r>
+      <w:r>
+        <w:rPr>
+          <w:rFonts w:ascii="Times New Roman" w:hAnsi="Times New Roman"/>
+          <w:sz w:val="24"/>
+        </w:rPr>
+        <w:t xml:space="preserve">. </w:t>
       </w:r>
     </w:p>
     <w:p>
@@ -850,7 +880,6 @@
           <w:rFonts w:ascii="Times New Roman" w:hAnsi="Times New Roman"/>
           <w:sz w:val="24"/>
         </w:rPr>
-        <w:lastRenderedPageBreak/>
         <w:t>Actively developing a low-cost solution for</w:t>
       </w:r>
       <w:r>
@@ -907,6 +936,7 @@
           <w:rFonts w:ascii="Times New Roman" w:hAnsi="Times New Roman"/>
           <w:sz w:val="24"/>
         </w:rPr>
+        <w:lastRenderedPageBreak/>
         <w:t xml:space="preserve">Analyzing MicroBooNE PMT data for long-lived scintillation light in an effort to explain single photoelectron rates.  </w:t>
       </w:r>
     </w:p>
@@ -1005,7 +1035,43 @@
           <w:rFonts w:ascii="Times New Roman" w:hAnsi="Times New Roman"/>
           <w:sz w:val="24"/>
         </w:rPr>
-        <w:t>Analysis published in PRD</w:t>
+        <w:t xml:space="preserve">Analysis published in </w:t>
+      </w:r>
+      <w:r>
+        <w:rPr>
+          <w:rFonts w:ascii="Times New Roman" w:hAnsi="Times New Roman" w:cs="Times New Roman"/>
+          <w:bCs/>
+          <w:color w:val="000000"/>
+          <w:kern w:val="0"/>
+          <w:sz w:val="24"/>
+          <w:lang w:eastAsia="en-US"/>
+        </w:rPr>
+        <w:t>Phys</w:t>
+      </w:r>
+      <w:bookmarkStart w:id="0" w:name="_GoBack"/>
+      <w:bookmarkEnd w:id="0"/>
+      <w:r>
+        <w:rPr>
+          <w:rFonts w:ascii="Times New Roman" w:hAnsi="Times New Roman" w:cs="Times New Roman"/>
+          <w:bCs/>
+          <w:color w:val="000000"/>
+          <w:kern w:val="0"/>
+          <w:sz w:val="24"/>
+          <w:lang w:eastAsia="en-US"/>
+        </w:rPr>
+        <w:t>. Rev. D</w:t>
+      </w:r>
+      <w:r>
+        <w:rPr>
+          <w:rFonts w:ascii="Times New Roman" w:hAnsi="Times New Roman" w:cs="Times New Roman"/>
+          <w:b/>
+          <w:bCs/>
+          <w:color w:val="000000"/>
+          <w:kern w:val="0"/>
+          <w:sz w:val="24"/>
+          <w:lang w:eastAsia="en-US"/>
+        </w:rPr>
+        <w:t xml:space="preserve"> 93</w:t>
       </w:r>
       <w:r>
         <w:rPr>
@@ -1139,118 +1205,6 @@
           <w:sz w:val="24"/>
         </w:rPr>
         <w:t>Solely responsible for one of two anti-neutrino oscillation searches with the first MiniBooNE anti-neutrino data set. Published in Phys. Rev. Lett, 103.</w:t>
-      </w:r>
-    </w:p>
-    <w:p>
-      <w:pPr>
-        <w:pStyle w:val="Standard"/>
-        <w:numPr>
-          <w:ilvl w:val="0"/>
-          <w:numId w:val="10"/>
-        </w:numPr>
-        <w:spacing w:line="360" w:lineRule="auto"/>
-        <w:rPr>
-          <w:rFonts w:ascii="Times New Roman" w:hAnsi="Times New Roman"/>
-          <w:sz w:val="24"/>
-        </w:rPr>
-      </w:pPr>
-      <w:r>
-        <w:rPr>
-          <w:rFonts w:ascii="Times New Roman" w:hAnsi="Times New Roman"/>
-          <w:sz w:val="24"/>
-        </w:rPr>
-        <w:t>Undergraduate thesis research.                                                                                                 2005 to 2007</w:t>
-      </w:r>
-    </w:p>
-    <w:p>
-      <w:pPr>
-        <w:pStyle w:val="Standard"/>
-        <w:numPr>
-          <w:ilvl w:val="1"/>
-          <w:numId w:val="10"/>
-        </w:numPr>
-        <w:spacing w:line="360" w:lineRule="auto"/>
-        <w:rPr>
-          <w:rFonts w:ascii="Times New Roman" w:hAnsi="Times New Roman"/>
-          <w:sz w:val="24"/>
-        </w:rPr>
-      </w:pPr>
-      <w:r>
-        <w:rPr>
-          <w:rFonts w:ascii="Times New Roman" w:hAnsi="Times New Roman"/>
-          <w:sz w:val="24"/>
-        </w:rPr>
-        <w:t>Supervisor Professor L. Pando-Zayas.</w:t>
-      </w:r>
-    </w:p>
-    <w:p>
-      <w:pPr>
-        <w:pStyle w:val="Standard"/>
-        <w:numPr>
-          <w:ilvl w:val="1"/>
-          <w:numId w:val="10"/>
-        </w:numPr>
-        <w:tabs>
-          <w:tab w:val="left" w:pos="45"/>
-        </w:tabs>
-        <w:spacing w:line="360" w:lineRule="auto"/>
-        <w:rPr>
-          <w:rFonts w:ascii="Times New Roman" w:hAnsi="Times New Roman"/>
-          <w:sz w:val="24"/>
-        </w:rPr>
-      </w:pPr>
-      <w:r>
-        <w:rPr>
-          <w:rFonts w:ascii="Times New Roman" w:hAnsi="Times New Roman"/>
-          <w:sz w:val="24"/>
-        </w:rPr>
-        <w:t>Derived differential equations of motion from a string theory generated Lagrangian.</w:t>
-      </w:r>
-    </w:p>
-    <w:p>
-      <w:pPr>
-        <w:pStyle w:val="Standard"/>
-        <w:numPr>
-          <w:ilvl w:val="1"/>
-          <w:numId w:val="10"/>
-        </w:numPr>
-        <w:spacing w:line="360" w:lineRule="auto"/>
-        <w:rPr>
-          <w:rFonts w:ascii="Times New Roman" w:hAnsi="Times New Roman"/>
-          <w:sz w:val="24"/>
-        </w:rPr>
-      </w:pPr>
-      <w:r>
-        <w:rPr>
-          <w:rFonts w:ascii="Times New Roman" w:hAnsi="Times New Roman"/>
-          <w:sz w:val="24"/>
-        </w:rPr>
-        <w:t>Attempted to solve non-linear differential equations of motion for black hole type solutions using various analytic and numeric methods.</w:t>
-      </w:r>
-    </w:p>
-    <w:p>
-      <w:pPr>
-        <w:pStyle w:val="Standard"/>
-        <w:numPr>
-          <w:ilvl w:val="1"/>
-          <w:numId w:val="10"/>
-        </w:numPr>
-        <w:spacing w:line="360" w:lineRule="auto"/>
-        <w:rPr>
-          <w:rFonts w:ascii="Times New Roman" w:hAnsi="Times New Roman"/>
-          <w:color w:val="000000"/>
-          <w:spacing w:val="-2"/>
-          <w:sz w:val="24"/>
-        </w:rPr>
-      </w:pPr>
-      <w:r>
-        <w:rPr>
-          <w:rFonts w:ascii="Times New Roman" w:hAnsi="Times New Roman"/>
-          <w:color w:val="000000"/>
-          <w:spacing w:val="-2"/>
-          <w:sz w:val="24"/>
-        </w:rPr>
-        <w:t>Compiled research into  honors thesis.</w:t>
       </w:r>
     </w:p>
     <w:p>
@@ -1595,83 +1549,28 @@
     <w:p>
       <w:pPr>
         <w:pStyle w:val="Standard"/>
-        <w:numPr>
-          <w:ilvl w:val="0"/>
-          <w:numId w:val="10"/>
-        </w:numPr>
         <w:spacing w:line="360" w:lineRule="auto"/>
-        <w:rPr>
-          <w:rFonts w:ascii="Times New Roman" w:hAnsi="Times New Roman"/>
-          <w:sz w:val="24"/>
-        </w:rPr>
-      </w:pPr>
-      <w:r>
-        <w:rPr>
-          <w:rFonts w:ascii="Times New Roman" w:hAnsi="Times New Roman"/>
-          <w:sz w:val="24"/>
-        </w:rPr>
-        <w:t>Organizer of New Perspectives 2011, a conference focusing on high energy, nuclear and astrophysics geared toward younger scientists.</w:t>
-      </w:r>
-    </w:p>
-    <w:p>
-      <w:pPr>
-        <w:pStyle w:val="Standard"/>
-        <w:numPr>
-          <w:ilvl w:val="1"/>
-          <w:numId w:val="10"/>
-        </w:numPr>
+        <w:ind w:left="1080"/>
+        <w:rPr>
+          <w:rFonts w:ascii="Times New Roman" w:hAnsi="Times New Roman"/>
+          <w:i/>
+          <w:iCs/>
+          <w:sz w:val="24"/>
+        </w:rPr>
+      </w:pPr>
+    </w:p>
+    <w:p>
+      <w:pPr>
+        <w:pStyle w:val="Standard"/>
         <w:spacing w:line="360" w:lineRule="auto"/>
-        <w:rPr>
-          <w:rFonts w:ascii="Times New Roman" w:hAnsi="Times New Roman"/>
-          <w:sz w:val="24"/>
-        </w:rPr>
-      </w:pPr>
-      <w:r>
-        <w:rPr>
-          <w:rFonts w:ascii="Times New Roman" w:hAnsi="Times New Roman"/>
-          <w:sz w:val="24"/>
-        </w:rPr>
-        <w:t xml:space="preserve"> Fermilab, Batavia IL.</w:t>
-      </w:r>
-    </w:p>
-    <w:p>
-      <w:pPr>
-        <w:pStyle w:val="Standard"/>
-        <w:numPr>
-          <w:ilvl w:val="1"/>
-          <w:numId w:val="10"/>
-        </w:numPr>
-        <w:spacing w:line="360" w:lineRule="auto"/>
-      </w:pPr>
-      <w:hyperlink r:id="rId8" w:history="1">
-        <w:r>
-          <w:rPr>
-            <w:rFonts w:ascii="Times New Roman" w:hAnsi="Times New Roman"/>
-          </w:rPr>
-          <w:t>https://indico.fnal.gov/event/NP2011</w:t>
-        </w:r>
-      </w:hyperlink>
-      <w:r>
-        <w:rPr>
-          <w:rFonts w:ascii="Times New Roman" w:hAnsi="Times New Roman"/>
-        </w:rPr>
-        <w:t>.</w:t>
-      </w:r>
-    </w:p>
-    <w:p>
-      <w:pPr>
-        <w:pStyle w:val="Standard"/>
-        <w:spacing w:line="360" w:lineRule="auto"/>
-        <w:rPr>
-          <w:rFonts w:ascii="Times New Roman" w:hAnsi="Times New Roman"/>
-          <w:b/>
-          <w:bCs/>
-          <w:sz w:val="32"/>
-          <w:szCs w:val="32"/>
-        </w:rPr>
-      </w:pPr>
-      <w:bookmarkStart w:id="0" w:name="_GoBack"/>
-      <w:bookmarkEnd w:id="0"/>
+        <w:ind w:left="1080"/>
+        <w:rPr>
+          <w:rFonts w:ascii="Times New Roman" w:hAnsi="Times New Roman"/>
+          <w:i/>
+          <w:iCs/>
+          <w:sz w:val="24"/>
+        </w:rPr>
+      </w:pPr>
     </w:p>
     <w:p>
       <w:pPr>
@@ -2066,7 +1965,7 @@
       </w:r>
     </w:p>
     <w:sectPr>
-      <w:footerReference w:type="default" r:id="rId9"/>
+      <w:footerReference w:type="default" r:id="rId8"/>
       <w:pgSz w:w="12240" w:h="15840"/>
       <w:pgMar w:top="720" w:right="720" w:bottom="360" w:left="720" w:header="720" w:footer="288" w:gutter="0"/>
       <w:cols w:space="0"/>

</xml_diff>